<commit_message>
Final Styling of the Word-Document
</commit_message>
<xml_diff>
--- a/Aufgaben.docx
+++ b/Aufgaben.docx
@@ -46,6 +46,7 @@
                 <w:showingPlcHdr/>
                 <w15:appearance w15:val="hidden"/>
               </w:sdtPr>
+              <w:sdtEndPr/>
               <w:sdtContent>
                 <w:r>
                   <w:rPr>
@@ -320,6 +321,52 @@
           <w:p/>
         </w:tc>
       </w:tr>
+    </w:tbl>
+    <w:p>
+      <w:r>
+        <w:br w:type="page"/>
+      </w:r>
+    </w:p>
+    <w:tbl>
+      <w:tblPr>
+        <w:tblStyle w:val="Aufgabenliste"/>
+        <w:tblpPr w:leftFromText="141" w:rightFromText="141" w:vertAnchor="text" w:horzAnchor="margin" w:tblpY="196"/>
+        <w:tblW w:w="4975" w:type="pct"/>
+        <w:tblLayout w:type="fixed"/>
+        <w:tblLook w:val="04A0" w:firstRow="1" w:lastRow="0" w:firstColumn="1" w:lastColumn="0" w:noHBand="0" w:noVBand="1"/>
+        <w:tblDescription w:val="Tabelle, die Priorität, Fälligkeitsdatum, Was, Wer, In Bearbeitung und Fertig anzeigt"/>
+      </w:tblPr>
+      <w:tblGrid>
+        <w:gridCol w:w="8488"/>
+        <w:gridCol w:w="1066"/>
+      </w:tblGrid>
+      <w:tr>
+        <w:trPr>
+          <w:cnfStyle w:val="100000000000" w:firstRow="1" w:lastRow="0" w:firstColumn="0" w:lastColumn="0" w:oddVBand="0" w:evenVBand="0" w:oddHBand="0" w:evenHBand="0" w:firstRowFirstColumn="0" w:firstRowLastColumn="0" w:lastRowFirstColumn="0" w:lastRowLastColumn="0"/>
+        </w:trPr>
+        <w:tc>
+          <w:tcPr>
+            <w:tcW w:w="8488" w:type="dxa"/>
+          </w:tcPr>
+          <w:p>
+            <w:r>
+              <w:lastRenderedPageBreak/>
+              <w:t>AufgabenStellung</w:t>
+            </w:r>
+          </w:p>
+          <w:p>
+            <w:pPr>
+              <w:ind w:firstLine="720"/>
+            </w:pPr>
+          </w:p>
+        </w:tc>
+        <w:tc>
+          <w:tcPr>
+            <w:tcW w:w="1066" w:type="dxa"/>
+          </w:tcPr>
+          <w:p/>
+        </w:tc>
+      </w:tr>
       <w:tr>
         <w:tc>
           <w:tcPr>
@@ -408,13 +455,7 @@
           </w:tcPr>
           <w:p>
             <w:r>
-              <w:t xml:space="preserve">Style die Website mithilfe von Bootstrap Klassen. Die Informationen </w:t>
-            </w:r>
-            <w:r>
-              <w:t>dazu -&gt;</w:t>
-            </w:r>
-            <w:r>
-              <w:t xml:space="preserve"> Notizen</w:t>
+              <w:t>Style die Website mithilfe von Bootstrap Klassen. Die Informationen dazu -&gt; Notizen</w:t>
             </w:r>
           </w:p>
         </w:tc>
@@ -571,7 +612,6 @@
       <w:headerReference w:type="default" r:id="rId7"/>
       <w:footerReference w:type="default" r:id="rId8"/>
       <w:headerReference w:type="first" r:id="rId9"/>
-      <w:footerReference w:type="first" r:id="rId10"/>
       <w:pgSz w:w="11906" w:h="16838" w:code="9"/>
       <w:pgMar w:top="2790" w:right="1152" w:bottom="4234" w:left="1152" w:header="794" w:footer="227" w:gutter="0"/>
       <w:cols w:space="720"/>
@@ -627,78 +667,76 @@
       <w:trPr>
         <w:trHeight w:hRule="exact" w:val="1656"/>
       </w:trPr>
-      <w:sdt>
-        <w:sdtPr>
-          <w:alias w:val="Notizen – Fortsetzungsseiten:"/>
-          <w:tag w:val="Notizen – Fortsetzungsseiten:"/>
-          <w:id w:val="105857651"/>
-          <w:placeholder>
-            <w:docPart w:val="D2544D04C58D4947A6A2969857019533"/>
-          </w:placeholder>
-          <w:temporary/>
-          <w:showingPlcHdr/>
-          <w15:appearance w15:val="hidden"/>
-        </w:sdtPr>
-        <w:sdtEndPr/>
-        <w:sdtContent>
-          <w:tc>
-            <w:tcPr>
-              <w:tcW w:w="9936" w:type="dxa"/>
-              <w:shd w:val="clear" w:color="auto" w:fill="EAF1DD" w:themeFill="accent3" w:themeFillTint="33"/>
-              <w:tcMar>
-                <w:top w:w="115" w:type="dxa"/>
-                <w:bottom w:w="72" w:type="dxa"/>
-              </w:tcMar>
-            </w:tcPr>
-            <w:p>
-              <w:pPr>
-                <w:pStyle w:val="Fuzeile"/>
-              </w:pPr>
-              <w:r>
-                <w:rPr>
-                  <w:lang w:bidi="de-DE"/>
-                </w:rPr>
-                <w:t>Die Formatvorlagen in diesem Dokument wurden so angepasst, dass sie der Textformatierung auf dieser Seite entsprechen. Schauen Sie sich auf der Registerkarte "Start" des Menübands die Formatvorlagen an, um die benötigte Formatierung mit nur einem Tippen anzuwenden.</w:t>
-              </w:r>
-            </w:p>
-          </w:tc>
-        </w:sdtContent>
-      </w:sdt>
+      <w:tc>
+        <w:tcPr>
+          <w:tcW w:w="9602" w:type="dxa"/>
+          <w:shd w:val="clear" w:color="auto" w:fill="EAF1DD" w:themeFill="accent3" w:themeFillTint="33"/>
+          <w:tcMar>
+            <w:top w:w="115" w:type="dxa"/>
+            <w:bottom w:w="72" w:type="dxa"/>
+          </w:tcMar>
+        </w:tcPr>
+        <w:p>
+          <w:pPr>
+            <w:pStyle w:val="Fuzeile"/>
+          </w:pPr>
+          <w:r>
+            <w:t xml:space="preserve">Repository -&gt; </w:t>
+          </w:r>
+          <w:hyperlink r:id="rId1" w:history="1">
+            <w:r>
+              <w:rPr>
+                <w:rStyle w:val="Hyperlink"/>
+              </w:rPr>
+              <w:t>https://github.com/Yousefi313/git-schulung</w:t>
+            </w:r>
+          </w:hyperlink>
+          <w:r>
+            <w:br/>
+          </w:r>
+          <w:r>
+            <w:br/>
+            <w:t xml:space="preserve">Bootstrap -&gt; </w:t>
+          </w:r>
+          <w:hyperlink r:id="rId2" w:history="1">
+            <w:r>
+              <w:rPr>
+                <w:rStyle w:val="Hyperlink"/>
+              </w:rPr>
+              <w:t>https://getbootstrap.com/docs/4.1/getting-started/introduction/</w:t>
+            </w:r>
+          </w:hyperlink>
+        </w:p>
+        <w:p>
+          <w:pPr>
+            <w:pStyle w:val="Fuzeile"/>
+          </w:pPr>
+          <w:r>
+            <w:t>GIT Cheat-Sheet -&gt; Anhang ihrer Email</w:t>
+          </w:r>
+        </w:p>
+        <w:p>
+          <w:pPr>
+            <w:pStyle w:val="Fuzeile"/>
+          </w:pPr>
+        </w:p>
+      </w:tc>
     </w:tr>
     <w:tr>
-      <w:sdt>
-        <w:sdtPr>
-          <w:alias w:val="Notizentitel:"/>
-          <w:tag w:val="Notizentitel:"/>
-          <w:id w:val="1328396751"/>
-          <w:placeholder>
-            <w:docPart w:val="E257BE08C7904AE0A0620B3F288EF298"/>
-          </w:placeholder>
-          <w:temporary/>
-          <w:showingPlcHdr/>
-          <w15:appearance w15:val="hidden"/>
-        </w:sdtPr>
-        <w:sdtEndPr/>
-        <w:sdtContent>
-          <w:tc>
-            <w:tcPr>
-              <w:tcW w:w="9936" w:type="dxa"/>
-              <w:shd w:val="clear" w:color="auto" w:fill="EAF1DD" w:themeFill="accent3" w:themeFillTint="33"/>
-            </w:tcPr>
-            <w:p>
-              <w:pPr>
-                <w:pStyle w:val="berschrift2"/>
-              </w:pPr>
-              <w:r>
-                <w:rPr>
-                  <w:lang w:bidi="de-DE"/>
-                </w:rPr>
-                <w:t>Notizen</w:t>
-              </w:r>
-            </w:p>
-          </w:tc>
-        </w:sdtContent>
-      </w:sdt>
+      <w:tc>
+        <w:tcPr>
+          <w:tcW w:w="9602" w:type="dxa"/>
+          <w:shd w:val="clear" w:color="auto" w:fill="EAF1DD" w:themeFill="accent3" w:themeFillTint="33"/>
+        </w:tcPr>
+        <w:p>
+          <w:pPr>
+            <w:pStyle w:val="berschrift2"/>
+          </w:pPr>
+          <w:r>
+            <w:t>InFORMationen</w:t>
+          </w:r>
+        </w:p>
+      </w:tc>
     </w:tr>
   </w:tbl>
   <w:p>
@@ -753,126 +791,6 @@
         </w:r>
       </w:sdtContent>
     </w:sdt>
-  </w:p>
-</w:ftr>
-</file>
-
-<file path=word/footer2.xml><?xml version="1.0" encoding="utf-8"?>
-<w:ftr xmlns:wpc="http://schemas.microsoft.com/office/word/2010/wordprocessingCanvas" xmlns:cx="http://schemas.microsoft.com/office/drawing/2014/chartex" xmlns:cx1="http://schemas.microsoft.com/office/drawing/2015/9/8/chartex" xmlns:cx2="http://schemas.microsoft.com/office/drawing/2015/10/21/chartex" xmlns:cx3="http://schemas.microsoft.com/office/drawing/2016/5/9/chartex" xmlns:cx4="http://schemas.microsoft.com/office/drawing/2016/5/10/chartex" xmlns:cx5="http://schemas.microsoft.com/office/drawing/2016/5/11/chartex" xmlns:cx6="http://schemas.microsoft.com/office/drawing/2016/5/12/chartex" xmlns:cx7="http://schemas.microsoft.com/office/drawing/2016/5/13/chartex" xmlns:cx8="http://schemas.microsoft.com/office/drawing/2016/5/14/chartex" xmlns:mc="http://schemas.openxmlformats.org/markup-compatibility/2006" xmlns:aink="http://schemas.microsoft.com/office/drawing/2016/ink" xmlns:am3d="http://schemas.microsoft.com/office/drawing/2017/model3d" xmlns:o="urn:schemas-microsoft-com:office:office" xmlns:r="http://schemas.openxmlformats.org/officeDocument/2006/relationships" xmlns:m="http://schemas.openxmlformats.org/officeDocument/2006/math" xmlns:v="urn:schemas-microsoft-com:vml" xmlns:wp14="http://schemas.microsoft.com/office/word/2010/wordprocessingDrawing" xmlns:wp="http://schemas.openxmlformats.org/drawingml/2006/wordprocessingDrawing" xmlns:w10="urn:schemas-microsoft-com:office:word" xmlns:w="http://schemas.openxmlformats.org/wordprocessingml/2006/main" xmlns:w14="http://schemas.microsoft.com/office/word/2010/wordml" xmlns:w15="http://schemas.microsoft.com/office/word/2012/wordml" xmlns:w16cid="http://schemas.microsoft.com/office/word/2016/wordml/cid" xmlns:w16se="http://schemas.microsoft.com/office/word/2015/wordml/symex" xmlns:wpg="http://schemas.microsoft.com/office/word/2010/wordprocessingGroup" xmlns:wpi="http://schemas.microsoft.com/office/word/2010/wordprocessingInk" xmlns:wne="http://schemas.microsoft.com/office/word/2006/wordml" xmlns:wps="http://schemas.microsoft.com/office/word/2010/wordprocessingShape" mc:Ignorable="w14 w15 w16se w16cid wp14">
-  <w:tbl>
-    <w:tblPr>
-      <w:tblW w:w="5000" w:type="pct"/>
-      <w:tblBorders>
-        <w:top w:val="single" w:sz="48" w:space="0" w:color="C2D69B" w:themeColor="accent3" w:themeTint="99"/>
-        <w:bottom w:val="single" w:sz="48" w:space="0" w:color="C2D69B" w:themeColor="accent3" w:themeTint="99"/>
-      </w:tblBorders>
-      <w:shd w:val="clear" w:color="auto" w:fill="EAF1DD" w:themeFill="accent3" w:themeFillTint="33"/>
-      <w:tblCellMar>
-        <w:top w:w="216" w:type="dxa"/>
-        <w:left w:w="360" w:type="dxa"/>
-        <w:bottom w:w="216" w:type="dxa"/>
-        <w:right w:w="360" w:type="dxa"/>
-      </w:tblCellMar>
-      <w:tblLook w:val="04A0" w:firstRow="1" w:lastRow="0" w:firstColumn="1" w:lastColumn="0" w:noHBand="0" w:noVBand="1"/>
-      <w:tblDescription w:val="Fußzeilentabelle"/>
-    </w:tblPr>
-    <w:tblGrid>
-      <w:gridCol w:w="9602"/>
-    </w:tblGrid>
-    <w:tr>
-      <w:trPr>
-        <w:trHeight w:hRule="exact" w:val="1656"/>
-      </w:trPr>
-      <w:tc>
-        <w:tcPr>
-          <w:tcW w:w="9602" w:type="dxa"/>
-          <w:shd w:val="clear" w:color="auto" w:fill="EAF1DD" w:themeFill="accent3" w:themeFillTint="33"/>
-          <w:tcMar>
-            <w:top w:w="115" w:type="dxa"/>
-            <w:bottom w:w="72" w:type="dxa"/>
-          </w:tcMar>
-        </w:tcPr>
-        <w:p>
-          <w:pPr>
-            <w:pStyle w:val="Fuzeile"/>
-          </w:pPr>
-          <w:hyperlink r:id="rId1" w:history="1">
-            <w:r>
-              <w:rPr>
-                <w:rStyle w:val="Hyperlink"/>
-              </w:rPr>
-              <w:t>https://github.com/Yousefi313/git-schulung</w:t>
-            </w:r>
-          </w:hyperlink>
-          <w:r>
-            <w:br/>
-          </w:r>
-          <w:r>
-            <w:br/>
-            <w:t xml:space="preserve">Bootstrap -&gt; </w:t>
-          </w:r>
-          <w:hyperlink r:id="rId2" w:history="1">
-            <w:r>
-              <w:rPr>
-                <w:rStyle w:val="Hyperlink"/>
-              </w:rPr>
-              <w:t>https://getbootstrap.com/docs/4.1/getting-started/introduction/</w:t>
-            </w:r>
-          </w:hyperlink>
-        </w:p>
-        <w:p>
-          <w:pPr>
-            <w:pStyle w:val="Fuzeile"/>
-          </w:pPr>
-        </w:p>
-        <w:p>
-          <w:pPr>
-            <w:pStyle w:val="Fuzeile"/>
-          </w:pPr>
-        </w:p>
-      </w:tc>
-    </w:tr>
-    <w:tr>
-      <w:sdt>
-        <w:sdtPr>
-          <w:alias w:val="Notizentitel:"/>
-          <w:tag w:val="Notizentitel:"/>
-          <w:id w:val="-333068854"/>
-          <w:placeholder>
-            <w:docPart w:val="0F1C0B64AB08493B86A41B324A1F3EBD"/>
-          </w:placeholder>
-          <w:temporary/>
-          <w:showingPlcHdr/>
-          <w15:appearance w15:val="hidden"/>
-        </w:sdtPr>
-        <w:sdtEndPr/>
-        <w:sdtContent>
-          <w:tc>
-            <w:tcPr>
-              <w:tcW w:w="9602" w:type="dxa"/>
-              <w:shd w:val="clear" w:color="auto" w:fill="EAF1DD" w:themeFill="accent3" w:themeFillTint="33"/>
-            </w:tcPr>
-            <w:p>
-              <w:pPr>
-                <w:pStyle w:val="berschrift2"/>
-              </w:pPr>
-              <w:r>
-                <w:rPr>
-                  <w:lang w:bidi="de-DE"/>
-                </w:rPr>
-                <w:t>Notizen</w:t>
-              </w:r>
-            </w:p>
-          </w:tc>
-        </w:sdtContent>
-      </w:sdt>
-    </w:tr>
-  </w:tbl>
-  <w:p>
-    <w:pPr>
-      <w:pStyle w:val="Fuzeile"/>
-      <w:jc w:val="center"/>
-    </w:pPr>
   </w:p>
 </w:ftr>
 </file>
@@ -2112,7 +2030,7 @@
   <w:style w:type="paragraph" w:default="1" w:styleId="Standard">
     <w:name w:val="Normal"/>
     <w:qFormat/>
-    <w:rsid w:val="00E10954"/>
+    <w:rsid w:val="00BC40D3"/>
   </w:style>
   <w:style w:type="paragraph" w:styleId="berschrift1">
     <w:name w:val="heading 1"/>
@@ -3406,93 +3324,6 @@
     </w:docPart>
     <w:docPart>
       <w:docPartPr>
-        <w:name w:val="D2544D04C58D4947A6A2969857019533"/>
-        <w:category>
-          <w:name w:val="Allgemein"/>
-          <w:gallery w:val="placeholder"/>
-        </w:category>
-        <w:types>
-          <w:type w:val="bbPlcHdr"/>
-        </w:types>
-        <w:behaviors>
-          <w:behavior w:val="content"/>
-        </w:behaviors>
-        <w:guid w:val="{60D7FA15-DF25-43C9-AC8F-85B679EC04C5}"/>
-      </w:docPartPr>
-      <w:docPartBody>
-        <w:p>
-          <w:pPr>
-            <w:pStyle w:val="D2544D04C58D4947A6A2969857019533"/>
-          </w:pPr>
-          <w:r>
-            <w:rPr>
-              <w:lang w:bidi="de-DE"/>
-            </w:rPr>
-            <w:t>Wer</w:t>
-          </w:r>
-        </w:p>
-      </w:docPartBody>
-    </w:docPart>
-    <w:docPart>
-      <w:docPartPr>
-        <w:name w:val="E257BE08C7904AE0A0620B3F288EF298"/>
-        <w:category>
-          <w:name w:val="Allgemein"/>
-          <w:gallery w:val="placeholder"/>
-        </w:category>
-        <w:types>
-          <w:type w:val="bbPlcHdr"/>
-        </w:types>
-        <w:behaviors>
-          <w:behavior w:val="content"/>
-        </w:behaviors>
-        <w:guid w:val="{25E8E09A-0381-4F92-B3E9-E9CB7AF62E8C}"/>
-      </w:docPartPr>
-      <w:docPartBody>
-        <w:p>
-          <w:pPr>
-            <w:pStyle w:val="E257BE08C7904AE0A0620B3F288EF298"/>
-          </w:pPr>
-          <w:r>
-            <w:rPr>
-              <w:lang w:bidi="de-DE"/>
-            </w:rPr>
-            <w:t>In Bearbeitung</w:t>
-          </w:r>
-        </w:p>
-      </w:docPartBody>
-    </w:docPart>
-    <w:docPart>
-      <w:docPartPr>
-        <w:name w:val="0F1C0B64AB08493B86A41B324A1F3EBD"/>
-        <w:category>
-          <w:name w:val="Allgemein"/>
-          <w:gallery w:val="placeholder"/>
-        </w:category>
-        <w:types>
-          <w:type w:val="bbPlcHdr"/>
-        </w:types>
-        <w:behaviors>
-          <w:behavior w:val="content"/>
-        </w:behaviors>
-        <w:guid w:val="{60425F49-FB1D-440B-9746-16482D369F8E}"/>
-      </w:docPartPr>
-      <w:docPartBody>
-        <w:p>
-          <w:pPr>
-            <w:pStyle w:val="0F1C0B64AB08493B86A41B324A1F3EBD"/>
-          </w:pPr>
-          <w:r>
-            <w:rPr>
-              <w:lang w:bidi="de-DE"/>
-            </w:rPr>
-            <w:t>Fertig</w:t>
-          </w:r>
-        </w:p>
-      </w:docPartBody>
-    </w:docPart>
-    <w:docPart>
-      <w:docPartPr>
         <w:name w:val="2F063762514F44408751DF841EF3B1B3"/>
         <w:category>
           <w:name w:val="Allgemein"/>
@@ -3538,7 +3369,7 @@
     <w:charset w:val="00"/>
     <w:family w:val="roman"/>
     <w:pitch w:val="variable"/>
-    <w:sig w:usb0="E0002EFF" w:usb1="C000785B" w:usb2="00000009" w:usb3="00000000" w:csb0="000001FF" w:csb1="00000000"/>
+    <w:sig w:usb0="E0002AFF" w:usb1="C0007841" w:usb2="00000009" w:usb3="00000000" w:csb0="000001FF" w:csb1="00000000"/>
   </w:font>
   <w:font w:name="Garamond">
     <w:panose1 w:val="02020404030301010803"/>
@@ -3552,7 +3383,7 @@
     <w:charset w:val="00"/>
     <w:family w:val="swiss"/>
     <w:pitch w:val="variable"/>
-    <w:sig w:usb0="E0002EFF" w:usb1="C000785B" w:usb2="00000009" w:usb3="00000000" w:csb0="000001FF" w:csb1="00000000"/>
+    <w:sig w:usb0="E0002AFF" w:usb1="C0007843" w:usb2="00000009" w:usb3="00000000" w:csb0="000001FF" w:csb1="00000000"/>
   </w:font>
   <w:font w:name="Consolas">
     <w:panose1 w:val="020B0609020204030204"/>
@@ -3573,14 +3404,14 @@
     <w:charset w:val="00"/>
     <w:family w:val="swiss"/>
     <w:pitch w:val="variable"/>
-    <w:sig w:usb0="E4002EFF" w:usb1="C000247B" w:usb2="00000009" w:usb3="00000000" w:csb0="000001FF" w:csb1="00000000"/>
+    <w:sig w:usb0="E1002AFF" w:usb1="4000ACFF" w:usb2="00000009" w:usb3="00000000" w:csb0="000001FF" w:csb1="00000000"/>
   </w:font>
   <w:font w:name="Calibri Light">
     <w:panose1 w:val="020F0302020204030204"/>
     <w:charset w:val="00"/>
     <w:family w:val="swiss"/>
     <w:pitch w:val="variable"/>
-    <w:sig w:usb0="E4002EFF" w:usb1="C000247B" w:usb2="00000009" w:usb3="00000000" w:csb0="000001FF" w:csb1="00000000"/>
+    <w:sig w:usb0="A0002AEF" w:usb1="4000207B" w:usb2="00000000" w:usb3="00000000" w:csb0="000001FF" w:csb1="00000000"/>
   </w:font>
 </w:fonts>
 </file>
@@ -3602,7 +3433,9 @@
   </w:compat>
   <w:rsids>
     <w:rsidRoot w:val="008E4218"/>
+    <w:rsid w:val="00111F94"/>
     <w:rsid w:val="0021679D"/>
+    <w:rsid w:val="00292756"/>
     <w:rsid w:val="004B3D3D"/>
     <w:rsid w:val="0058492B"/>
     <w:rsid w:val="00736C8C"/>
@@ -4410,6 +4243,10 @@
     <w:name w:val="607D936B2069490B82006CD7F9058C12"/>
     <w:rsid w:val="0021679D"/>
   </w:style>
+  <w:style w:type="paragraph" w:customStyle="1" w:styleId="BE3225A36F944956B02D1765122E8104">
+    <w:name w:val="BE3225A36F944956B02D1765122E8104"/>
+    <w:rsid w:val="00292756"/>
+  </w:style>
 </w:styles>
 </file>
 

</xml_diff>